<commit_message>
Se agrega un paso de la investigación y bibliografías
</commit_message>
<xml_diff>
--- a/BITÁCORA.docx
+++ b/BITÁCORA.docx
@@ -1,6 +1,6 @@
 
 <file path=word/document.xml><?xml version="1.0" encoding="utf-8"?>
-<w:document xmlns:wpc="http://schemas.microsoft.com/office/word/2010/wordprocessingCanvas" xmlns:cx="http://schemas.microsoft.com/office/drawing/2014/chartex" xmlns:cx1="http://schemas.microsoft.com/office/drawing/2015/9/8/chartex" xmlns:cx2="http://schemas.microsoft.com/office/drawing/2015/10/21/chartex" xmlns:cx3="http://schemas.microsoft.com/office/drawing/2016/5/9/chartex" xmlns:cx4="http://schemas.microsoft.com/office/drawing/2016/5/10/chartex" xmlns:cx5="http://schemas.microsoft.com/office/drawing/2016/5/11/chartex" xmlns:cx6="http://schemas.microsoft.com/office/drawing/2016/5/12/chartex" xmlns:cx7="http://schemas.microsoft.com/office/drawing/2016/5/13/chartex" xmlns:cx8="http://schemas.microsoft.com/office/drawing/2016/5/14/chartex" xmlns:mc="http://schemas.openxmlformats.org/markup-compatibility/2006" xmlns:aink="http://schemas.microsoft.com/office/drawing/2016/ink" xmlns:am3d="http://schemas.microsoft.com/office/drawing/2017/model3d" xmlns:o="urn:schemas-microsoft-com:office:office" xmlns:r="http://schemas.openxmlformats.org/officeDocument/2006/relationships" xmlns:m="http://schemas.openxmlformats.org/officeDocument/2006/math" xmlns:v="urn:schemas-microsoft-com:vml" xmlns:wp14="http://schemas.microsoft.com/office/word/2010/wordprocessingDrawing" xmlns:wp="http://schemas.openxmlformats.org/drawingml/2006/wordprocessingDrawing" xmlns:w10="urn:schemas-microsoft-com:office:word" xmlns:w="http://schemas.openxmlformats.org/wordprocessingml/2006/main" xmlns:w14="http://schemas.microsoft.com/office/word/2010/wordml" xmlns:w15="http://schemas.microsoft.com/office/word/2012/wordml" xmlns:w16cid="http://schemas.microsoft.com/office/word/2016/wordml/cid" xmlns:w16se="http://schemas.microsoft.com/office/word/2015/wordml/symex" xmlns:wpg="http://schemas.microsoft.com/office/word/2010/wordprocessingGroup" xmlns:wpi="http://schemas.microsoft.com/office/word/2010/wordprocessingInk" xmlns:wne="http://schemas.microsoft.com/office/word/2006/wordml" xmlns:wps="http://schemas.microsoft.com/office/word/2010/wordprocessingShape" mc:Ignorable="w14 w15 w16se w16cid wp14">
+<w:document xmlns:wpc="http://schemas.microsoft.com/office/word/2010/wordprocessingCanvas" xmlns:mc="http://schemas.openxmlformats.org/markup-compatibility/2006" xmlns:o="urn:schemas-microsoft-com:office:office" xmlns:r="http://schemas.openxmlformats.org/officeDocument/2006/relationships" xmlns:m="http://schemas.openxmlformats.org/officeDocument/2006/math" xmlns:v="urn:schemas-microsoft-com:vml" xmlns:wp14="http://schemas.microsoft.com/office/word/2010/wordprocessingDrawing" xmlns:wp="http://schemas.openxmlformats.org/drawingml/2006/wordprocessingDrawing" xmlns:w10="urn:schemas-microsoft-com:office:word" xmlns:w="http://schemas.openxmlformats.org/wordprocessingml/2006/main" xmlns:w14="http://schemas.microsoft.com/office/word/2010/wordml" xmlns:w15="http://schemas.microsoft.com/office/word/2012/wordml" xmlns:wpg="http://schemas.microsoft.com/office/word/2010/wordprocessingGroup" xmlns:wpi="http://schemas.microsoft.com/office/word/2010/wordprocessingInk" xmlns:wne="http://schemas.microsoft.com/office/word/2006/wordml" xmlns:wps="http://schemas.microsoft.com/office/word/2010/wordprocessingShape" mc:Ignorable="w14 w15 wp14">
   <w:body>
     <w:p>
       <w:pPr>
@@ -345,13 +345,15 @@
       <w:pPr>
         <w:rPr>
           <w:rFonts w:ascii="Arial" w:hAnsi="Arial" w:cs="Arial"/>
-          <w:sz w:val="24"/>
-          <w:szCs w:val="24"/>
-        </w:rPr>
-      </w:pPr>
-      <w:r>
-        <w:rPr>
-          <w:rFonts w:ascii="Arial" w:hAnsi="Arial" w:cs="Arial"/>
+          <w:b/>
+          <w:sz w:val="24"/>
+          <w:szCs w:val="24"/>
+        </w:rPr>
+      </w:pPr>
+      <w:r>
+        <w:rPr>
+          <w:rFonts w:ascii="Arial" w:hAnsi="Arial" w:cs="Arial"/>
+          <w:b/>
           <w:sz w:val="24"/>
           <w:szCs w:val="24"/>
         </w:rPr>
@@ -367,8 +369,136 @@
           <w:szCs w:val="24"/>
         </w:rPr>
       </w:pPr>
+      <w:r>
+        <w:rPr>
+          <w:rFonts w:ascii="Arial" w:hAnsi="Arial" w:cs="Arial"/>
+          <w:sz w:val="24"/>
+          <w:szCs w:val="24"/>
+        </w:rPr>
+        <w:t>Se empieza la investigación con un buen documento o videos para aprender Verilog, ya que al parecer es más simple que VHDL.</w:t>
+      </w:r>
       <w:bookmarkStart w:id="0" w:name="_GoBack"/>
       <w:bookmarkEnd w:id="0"/>
+    </w:p>
+    <w:p>
+      <w:pPr>
+        <w:rPr>
+          <w:rFonts w:ascii="Arial" w:hAnsi="Arial" w:cs="Arial"/>
+          <w:sz w:val="24"/>
+          <w:szCs w:val="24"/>
+        </w:rPr>
+      </w:pPr>
+    </w:p>
+    <w:p>
+      <w:pPr>
+        <w:rPr>
+          <w:rFonts w:ascii="Arial" w:hAnsi="Arial" w:cs="Arial"/>
+          <w:b/>
+          <w:sz w:val="24"/>
+          <w:szCs w:val="24"/>
+        </w:rPr>
+      </w:pPr>
+      <w:r>
+        <w:rPr>
+          <w:rFonts w:ascii="Arial" w:hAnsi="Arial" w:cs="Arial"/>
+          <w:b/>
+          <w:sz w:val="24"/>
+          <w:szCs w:val="24"/>
+        </w:rPr>
+        <w:t>Bibliografía</w:t>
+      </w:r>
+    </w:p>
+    <w:p>
+      <w:pPr>
+        <w:pStyle w:val="Prrafodelista"/>
+        <w:numPr>
+          <w:ilvl w:val="0"/>
+          <w:numId w:val="1"/>
+        </w:numPr>
+        <w:rPr>
+          <w:rFonts w:ascii="Arial" w:hAnsi="Arial" w:cs="Arial"/>
+          <w:b/>
+          <w:sz w:val="24"/>
+          <w:szCs w:val="24"/>
+        </w:rPr>
+      </w:pPr>
+      <w:r>
+        <w:rPr>
+          <w:rFonts w:ascii="Arial" w:hAnsi="Arial" w:cs="Arial"/>
+          <w:sz w:val="24"/>
+          <w:szCs w:val="24"/>
+        </w:rPr>
+        <w:t xml:space="preserve">Tutorial Verilog: </w:t>
+      </w:r>
+      <w:hyperlink r:id="rId7" w:history="1">
+        <w:r>
+          <w:rPr>
+            <w:rStyle w:val="Hipervnculo"/>
+            <w:rFonts w:ascii="Arial" w:hAnsi="Arial" w:cs="Arial"/>
+            <w:sz w:val="24"/>
+            <w:szCs w:val="24"/>
+          </w:rPr>
+          <w:t>http://www.iuma.ulpgc.es/~nunez/clases-FdC/verilog/Verilog%20Tutorial%20v1.pdf</w:t>
+        </w:r>
+      </w:hyperlink>
+      <w:r>
+        <w:rPr>
+          <w:rFonts w:ascii="Arial" w:hAnsi="Arial" w:cs="Arial"/>
+          <w:sz w:val="24"/>
+          <w:szCs w:val="24"/>
+        </w:rPr>
+        <w:t xml:space="preserve"> </w:t>
+      </w:r>
+    </w:p>
+    <w:p>
+      <w:pPr>
+        <w:pStyle w:val="Prrafodelista"/>
+        <w:numPr>
+          <w:ilvl w:val="0"/>
+          <w:numId w:val="1"/>
+        </w:numPr>
+        <w:rPr>
+          <w:rFonts w:ascii="Arial" w:hAnsi="Arial" w:cs="Arial"/>
+          <w:sz w:val="24"/>
+          <w:szCs w:val="24"/>
+        </w:rPr>
+      </w:pPr>
+      <w:r>
+        <w:rPr>
+          <w:rFonts w:ascii="Arial" w:hAnsi="Arial" w:cs="Arial"/>
+          <w:sz w:val="24"/>
+          <w:szCs w:val="24"/>
+        </w:rPr>
+        <w:t xml:space="preserve">Contador de un segundo: </w:t>
+      </w:r>
+      <w:hyperlink r:id="rId8" w:history="1">
+        <w:r>
+          <w:rPr>
+            <w:rStyle w:val="Hipervnculo"/>
+            <w:rFonts w:ascii="Arial" w:hAnsi="Arial" w:cs="Arial"/>
+            <w:sz w:val="24"/>
+            <w:szCs w:val="24"/>
+          </w:rPr>
+          <w:t>https://www.edaplayground.com/x/4eeB</w:t>
+        </w:r>
+      </w:hyperlink>
+      <w:r>
+        <w:rPr>
+          <w:rFonts w:ascii="Arial" w:hAnsi="Arial" w:cs="Arial"/>
+          <w:sz w:val="24"/>
+          <w:szCs w:val="24"/>
+        </w:rPr>
+        <w:t xml:space="preserve"> </w:t>
+      </w:r>
+    </w:p>
+    <w:p>
+      <w:pPr>
+        <w:rPr>
+          <w:rFonts w:ascii="Arial" w:hAnsi="Arial" w:cs="Arial"/>
+          <w:sz w:val="24"/>
+          <w:szCs w:val="24"/>
+        </w:rPr>
+      </w:pPr>
     </w:p>
     <w:sectPr>
       <w:pgSz w:w="12240" w:h="15840"/>
@@ -381,7 +511,7 @@
 </file>
 
 <file path=word/endnotes.xml><?xml version="1.0" encoding="utf-8"?>
-<w:endnotes xmlns:wpc="http://schemas.microsoft.com/office/word/2010/wordprocessingCanvas" xmlns:cx="http://schemas.microsoft.com/office/drawing/2014/chartex" xmlns:cx1="http://schemas.microsoft.com/office/drawing/2015/9/8/chartex" xmlns:cx2="http://schemas.microsoft.com/office/drawing/2015/10/21/chartex" xmlns:cx3="http://schemas.microsoft.com/office/drawing/2016/5/9/chartex" xmlns:cx4="http://schemas.microsoft.com/office/drawing/2016/5/10/chartex" xmlns:cx5="http://schemas.microsoft.com/office/drawing/2016/5/11/chartex" xmlns:cx6="http://schemas.microsoft.com/office/drawing/2016/5/12/chartex" xmlns:cx7="http://schemas.microsoft.com/office/drawing/2016/5/13/chartex" xmlns:cx8="http://schemas.microsoft.com/office/drawing/2016/5/14/chartex" xmlns:mc="http://schemas.openxmlformats.org/markup-compatibility/2006" xmlns:aink="http://schemas.microsoft.com/office/drawing/2016/ink" xmlns:am3d="http://schemas.microsoft.com/office/drawing/2017/model3d" xmlns:o="urn:schemas-microsoft-com:office:office" xmlns:r="http://schemas.openxmlformats.org/officeDocument/2006/relationships" xmlns:m="http://schemas.openxmlformats.org/officeDocument/2006/math" xmlns:v="urn:schemas-microsoft-com:vml" xmlns:wp14="http://schemas.microsoft.com/office/word/2010/wordprocessingDrawing" xmlns:wp="http://schemas.openxmlformats.org/drawingml/2006/wordprocessingDrawing" xmlns:w10="urn:schemas-microsoft-com:office:word" xmlns:w="http://schemas.openxmlformats.org/wordprocessingml/2006/main" xmlns:w14="http://schemas.microsoft.com/office/word/2010/wordml" xmlns:w15="http://schemas.microsoft.com/office/word/2012/wordml" xmlns:w16cid="http://schemas.microsoft.com/office/word/2016/wordml/cid" xmlns:w16se="http://schemas.microsoft.com/office/word/2015/wordml/symex" xmlns:wpg="http://schemas.microsoft.com/office/word/2010/wordprocessingGroup" xmlns:wpi="http://schemas.microsoft.com/office/word/2010/wordprocessingInk" xmlns:wne="http://schemas.microsoft.com/office/word/2006/wordml" xmlns:wps="http://schemas.microsoft.com/office/word/2010/wordprocessingShape" mc:Ignorable="w14 w15 w16se w16cid wp14">
+<w:endnotes xmlns:wpc="http://schemas.microsoft.com/office/word/2010/wordprocessingCanvas" xmlns:mc="http://schemas.openxmlformats.org/markup-compatibility/2006" xmlns:o="urn:schemas-microsoft-com:office:office" xmlns:r="http://schemas.openxmlformats.org/officeDocument/2006/relationships" xmlns:m="http://schemas.openxmlformats.org/officeDocument/2006/math" xmlns:v="urn:schemas-microsoft-com:vml" xmlns:wp14="http://schemas.microsoft.com/office/word/2010/wordprocessingDrawing" xmlns:wp="http://schemas.openxmlformats.org/drawingml/2006/wordprocessingDrawing" xmlns:w10="urn:schemas-microsoft-com:office:word" xmlns:w="http://schemas.openxmlformats.org/wordprocessingml/2006/main" xmlns:w14="http://schemas.microsoft.com/office/word/2010/wordml" xmlns:w15="http://schemas.microsoft.com/office/word/2012/wordml" xmlns:wpg="http://schemas.microsoft.com/office/word/2010/wordprocessingGroup" xmlns:wpi="http://schemas.microsoft.com/office/word/2010/wordprocessingInk" xmlns:wne="http://schemas.microsoft.com/office/word/2006/wordml" xmlns:wps="http://schemas.microsoft.com/office/word/2010/wordprocessingShape" mc:Ignorable="w14 w15 wp14">
   <w:endnote w:type="separator" w:id="-1">
     <w:p>
       <w:pPr>
@@ -406,7 +536,7 @@
 </file>
 
 <file path=word/footnotes.xml><?xml version="1.0" encoding="utf-8"?>
-<w:footnotes xmlns:wpc="http://schemas.microsoft.com/office/word/2010/wordprocessingCanvas" xmlns:cx="http://schemas.microsoft.com/office/drawing/2014/chartex" xmlns:cx1="http://schemas.microsoft.com/office/drawing/2015/9/8/chartex" xmlns:cx2="http://schemas.microsoft.com/office/drawing/2015/10/21/chartex" xmlns:cx3="http://schemas.microsoft.com/office/drawing/2016/5/9/chartex" xmlns:cx4="http://schemas.microsoft.com/office/drawing/2016/5/10/chartex" xmlns:cx5="http://schemas.microsoft.com/office/drawing/2016/5/11/chartex" xmlns:cx6="http://schemas.microsoft.com/office/drawing/2016/5/12/chartex" xmlns:cx7="http://schemas.microsoft.com/office/drawing/2016/5/13/chartex" xmlns:cx8="http://schemas.microsoft.com/office/drawing/2016/5/14/chartex" xmlns:mc="http://schemas.openxmlformats.org/markup-compatibility/2006" xmlns:aink="http://schemas.microsoft.com/office/drawing/2016/ink" xmlns:am3d="http://schemas.microsoft.com/office/drawing/2017/model3d" xmlns:o="urn:schemas-microsoft-com:office:office" xmlns:r="http://schemas.openxmlformats.org/officeDocument/2006/relationships" xmlns:m="http://schemas.openxmlformats.org/officeDocument/2006/math" xmlns:v="urn:schemas-microsoft-com:vml" xmlns:wp14="http://schemas.microsoft.com/office/word/2010/wordprocessingDrawing" xmlns:wp="http://schemas.openxmlformats.org/drawingml/2006/wordprocessingDrawing" xmlns:w10="urn:schemas-microsoft-com:office:word" xmlns:w="http://schemas.openxmlformats.org/wordprocessingml/2006/main" xmlns:w14="http://schemas.microsoft.com/office/word/2010/wordml" xmlns:w15="http://schemas.microsoft.com/office/word/2012/wordml" xmlns:w16cid="http://schemas.microsoft.com/office/word/2016/wordml/cid" xmlns:w16se="http://schemas.microsoft.com/office/word/2015/wordml/symex" xmlns:wpg="http://schemas.microsoft.com/office/word/2010/wordprocessingGroup" xmlns:wpi="http://schemas.microsoft.com/office/word/2010/wordprocessingInk" xmlns:wne="http://schemas.microsoft.com/office/word/2006/wordml" xmlns:wps="http://schemas.microsoft.com/office/word/2010/wordprocessingShape" mc:Ignorable="w14 w15 w16se w16cid wp14">
+<w:footnotes xmlns:wpc="http://schemas.microsoft.com/office/word/2010/wordprocessingCanvas" xmlns:mc="http://schemas.openxmlformats.org/markup-compatibility/2006" xmlns:o="urn:schemas-microsoft-com:office:office" xmlns:r="http://schemas.openxmlformats.org/officeDocument/2006/relationships" xmlns:m="http://schemas.openxmlformats.org/officeDocument/2006/math" xmlns:v="urn:schemas-microsoft-com:vml" xmlns:wp14="http://schemas.microsoft.com/office/word/2010/wordprocessingDrawing" xmlns:wp="http://schemas.openxmlformats.org/drawingml/2006/wordprocessingDrawing" xmlns:w10="urn:schemas-microsoft-com:office:word" xmlns:w="http://schemas.openxmlformats.org/wordprocessingml/2006/main" xmlns:w14="http://schemas.microsoft.com/office/word/2010/wordml" xmlns:w15="http://schemas.microsoft.com/office/word/2012/wordml" xmlns:wpg="http://schemas.microsoft.com/office/word/2010/wordprocessingGroup" xmlns:wpi="http://schemas.microsoft.com/office/word/2010/wordprocessingInk" xmlns:wne="http://schemas.microsoft.com/office/word/2006/wordml" xmlns:wps="http://schemas.microsoft.com/office/word/2010/wordprocessingShape" mc:Ignorable="w14 w15 wp14">
   <w:footnote w:type="separator" w:id="-1">
     <w:p>
       <w:pPr>
@@ -430,8 +560,129 @@
 </w:footnotes>
 </file>
 
+<file path=word/numbering.xml><?xml version="1.0" encoding="utf-8"?>
+<w:numbering xmlns:wpc="http://schemas.microsoft.com/office/word/2010/wordprocessingCanvas" xmlns:mc="http://schemas.openxmlformats.org/markup-compatibility/2006" xmlns:o="urn:schemas-microsoft-com:office:office" xmlns:r="http://schemas.openxmlformats.org/officeDocument/2006/relationships" xmlns:m="http://schemas.openxmlformats.org/officeDocument/2006/math" xmlns:v="urn:schemas-microsoft-com:vml" xmlns:wp14="http://schemas.microsoft.com/office/word/2010/wordprocessingDrawing" xmlns:wp="http://schemas.openxmlformats.org/drawingml/2006/wordprocessingDrawing" xmlns:w10="urn:schemas-microsoft-com:office:word" xmlns:w="http://schemas.openxmlformats.org/wordprocessingml/2006/main" xmlns:w14="http://schemas.microsoft.com/office/word/2010/wordml" xmlns:w15="http://schemas.microsoft.com/office/word/2012/wordml" xmlns:wpg="http://schemas.microsoft.com/office/word/2010/wordprocessingGroup" xmlns:wpi="http://schemas.microsoft.com/office/word/2010/wordprocessingInk" xmlns:wne="http://schemas.microsoft.com/office/word/2006/wordml" xmlns:wps="http://schemas.microsoft.com/office/word/2010/wordprocessingShape" mc:Ignorable="w14 w15 wp14">
+  <w:abstractNum w:abstractNumId="0">
+    <w:nsid w:val="63DC45B9"/>
+    <w:multiLevelType w:val="hybridMultilevel"/>
+    <w:tmpl w:val="55AC03F8"/>
+    <w:lvl w:ilvl="0" w:tplc="0C0A0001">
+      <w:start w:val="1"/>
+      <w:numFmt w:val="bullet"/>
+      <w:lvlText w:val=""/>
+      <w:lvlJc w:val="left"/>
+      <w:pPr>
+        <w:ind w:left="720" w:hanging="360"/>
+      </w:pPr>
+      <w:rPr>
+        <w:rFonts w:ascii="Symbol" w:hAnsi="Symbol" w:hint="default"/>
+      </w:rPr>
+    </w:lvl>
+    <w:lvl w:ilvl="1" w:tplc="0C0A0003" w:tentative="1">
+      <w:start w:val="1"/>
+      <w:numFmt w:val="bullet"/>
+      <w:lvlText w:val="o"/>
+      <w:lvlJc w:val="left"/>
+      <w:pPr>
+        <w:ind w:left="1440" w:hanging="360"/>
+      </w:pPr>
+      <w:rPr>
+        <w:rFonts w:ascii="Courier New" w:hAnsi="Courier New" w:cs="Courier New" w:hint="default"/>
+      </w:rPr>
+    </w:lvl>
+    <w:lvl w:ilvl="2" w:tplc="0C0A0005" w:tentative="1">
+      <w:start w:val="1"/>
+      <w:numFmt w:val="bullet"/>
+      <w:lvlText w:val=""/>
+      <w:lvlJc w:val="left"/>
+      <w:pPr>
+        <w:ind w:left="2160" w:hanging="360"/>
+      </w:pPr>
+      <w:rPr>
+        <w:rFonts w:ascii="Wingdings" w:hAnsi="Wingdings" w:hint="default"/>
+      </w:rPr>
+    </w:lvl>
+    <w:lvl w:ilvl="3" w:tplc="0C0A0001" w:tentative="1">
+      <w:start w:val="1"/>
+      <w:numFmt w:val="bullet"/>
+      <w:lvlText w:val=""/>
+      <w:lvlJc w:val="left"/>
+      <w:pPr>
+        <w:ind w:left="2880" w:hanging="360"/>
+      </w:pPr>
+      <w:rPr>
+        <w:rFonts w:ascii="Symbol" w:hAnsi="Symbol" w:hint="default"/>
+      </w:rPr>
+    </w:lvl>
+    <w:lvl w:ilvl="4" w:tplc="0C0A0003" w:tentative="1">
+      <w:start w:val="1"/>
+      <w:numFmt w:val="bullet"/>
+      <w:lvlText w:val="o"/>
+      <w:lvlJc w:val="left"/>
+      <w:pPr>
+        <w:ind w:left="3600" w:hanging="360"/>
+      </w:pPr>
+      <w:rPr>
+        <w:rFonts w:ascii="Courier New" w:hAnsi="Courier New" w:cs="Courier New" w:hint="default"/>
+      </w:rPr>
+    </w:lvl>
+    <w:lvl w:ilvl="5" w:tplc="0C0A0005" w:tentative="1">
+      <w:start w:val="1"/>
+      <w:numFmt w:val="bullet"/>
+      <w:lvlText w:val=""/>
+      <w:lvlJc w:val="left"/>
+      <w:pPr>
+        <w:ind w:left="4320" w:hanging="360"/>
+      </w:pPr>
+      <w:rPr>
+        <w:rFonts w:ascii="Wingdings" w:hAnsi="Wingdings" w:hint="default"/>
+      </w:rPr>
+    </w:lvl>
+    <w:lvl w:ilvl="6" w:tplc="0C0A0001" w:tentative="1">
+      <w:start w:val="1"/>
+      <w:numFmt w:val="bullet"/>
+      <w:lvlText w:val=""/>
+      <w:lvlJc w:val="left"/>
+      <w:pPr>
+        <w:ind w:left="5040" w:hanging="360"/>
+      </w:pPr>
+      <w:rPr>
+        <w:rFonts w:ascii="Symbol" w:hAnsi="Symbol" w:hint="default"/>
+      </w:rPr>
+    </w:lvl>
+    <w:lvl w:ilvl="7" w:tplc="0C0A0003" w:tentative="1">
+      <w:start w:val="1"/>
+      <w:numFmt w:val="bullet"/>
+      <w:lvlText w:val="o"/>
+      <w:lvlJc w:val="left"/>
+      <w:pPr>
+        <w:ind w:left="5760" w:hanging="360"/>
+      </w:pPr>
+      <w:rPr>
+        <w:rFonts w:ascii="Courier New" w:hAnsi="Courier New" w:cs="Courier New" w:hint="default"/>
+      </w:rPr>
+    </w:lvl>
+    <w:lvl w:ilvl="8" w:tplc="0C0A0005" w:tentative="1">
+      <w:start w:val="1"/>
+      <w:numFmt w:val="bullet"/>
+      <w:lvlText w:val=""/>
+      <w:lvlJc w:val="left"/>
+      <w:pPr>
+        <w:ind w:left="6480" w:hanging="360"/>
+      </w:pPr>
+      <w:rPr>
+        <w:rFonts w:ascii="Wingdings" w:hAnsi="Wingdings" w:hint="default"/>
+      </w:rPr>
+    </w:lvl>
+  </w:abstractNum>
+  <w:num w:numId="1">
+    <w:abstractNumId w:val="0"/>
+  </w:num>
+</w:numbering>
+</file>
+
 <file path=word/styles.xml><?xml version="1.0" encoding="utf-8"?>
-<w:styles xmlns:mc="http://schemas.openxmlformats.org/markup-compatibility/2006" xmlns:r="http://schemas.openxmlformats.org/officeDocument/2006/relationships" xmlns:w="http://schemas.openxmlformats.org/wordprocessingml/2006/main" xmlns:w14="http://schemas.microsoft.com/office/word/2010/wordml" xmlns:w15="http://schemas.microsoft.com/office/word/2012/wordml" xmlns:w16cid="http://schemas.microsoft.com/office/word/2016/wordml/cid" xmlns:w16se="http://schemas.microsoft.com/office/word/2015/wordml/symex" mc:Ignorable="w14 w15 w16se w16cid">
+<w:styles xmlns:mc="http://schemas.openxmlformats.org/markup-compatibility/2006" xmlns:r="http://schemas.openxmlformats.org/officeDocument/2006/relationships" xmlns:w="http://schemas.openxmlformats.org/wordprocessingml/2006/main" xmlns:w14="http://schemas.microsoft.com/office/word/2010/wordml" xmlns:w15="http://schemas.microsoft.com/office/word/2012/wordml" mc:Ignorable="w14 w15">
   <w:docDefaults>
     <w:rPrDefault>
       <w:rPr>
@@ -447,7 +698,7 @@
       </w:pPr>
     </w:pPrDefault>
   </w:docDefaults>
-  <w:latentStyles w:defLockedState="0" w:defUIPriority="99" w:defSemiHidden="0" w:defUnhideWhenUsed="0" w:defQFormat="0" w:count="375">
+  <w:latentStyles w:defLockedState="0" w:defUIPriority="99" w:defSemiHidden="0" w:defUnhideWhenUsed="0" w:defQFormat="0" w:count="371">
     <w:lsdException w:name="Normal" w:uiPriority="0" w:qFormat="1"/>
     <w:lsdException w:name="heading 1" w:uiPriority="9" w:qFormat="1"/>
     <w:lsdException w:name="heading 2" w:semiHidden="1" w:uiPriority="9" w:unhideWhenUsed="1" w:qFormat="1"/>
@@ -819,10 +1070,6 @@
     <w:lsdException w:name="List Table 5 Dark Accent 6" w:uiPriority="50"/>
     <w:lsdException w:name="List Table 6 Colorful Accent 6" w:uiPriority="51"/>
     <w:lsdException w:name="List Table 7 Colorful Accent 6" w:uiPriority="52"/>
-    <w:lsdException w:name="Mention" w:semiHidden="1" w:unhideWhenUsed="1"/>
-    <w:lsdException w:name="Smart Hyperlink" w:semiHidden="1" w:unhideWhenUsed="1"/>
-    <w:lsdException w:name="Hashtag" w:semiHidden="1" w:unhideWhenUsed="1"/>
-    <w:lsdException w:name="Unresolved Mention" w:semiHidden="1" w:unhideWhenUsed="1"/>
   </w:latentStyles>
   <w:style w:type="paragraph" w:default="1" w:styleId="Normal">
     <w:name w:val="Normal"/>
@@ -898,6 +1145,28 @@
     <w:link w:val="Piedepgina"/>
     <w:uiPriority w:val="99"/>
     <w:rsid w:val="000206DD"/>
+  </w:style>
+  <w:style w:type="character" w:styleId="Hipervnculo">
+    <w:name w:val="Hyperlink"/>
+    <w:basedOn w:val="Fuentedeprrafopredeter"/>
+    <w:uiPriority w:val="99"/>
+    <w:unhideWhenUsed/>
+    <w:rsid w:val="00F83361"/>
+    <w:rPr>
+      <w:color w:val="0563C1" w:themeColor="hyperlink"/>
+      <w:u w:val="single"/>
+    </w:rPr>
+  </w:style>
+  <w:style w:type="paragraph" w:styleId="Prrafodelista">
+    <w:name w:val="List Paragraph"/>
+    <w:basedOn w:val="Normal"/>
+    <w:uiPriority w:val="34"/>
+    <w:qFormat/>
+    <w:rsid w:val="00F83361"/>
+    <w:pPr>
+      <w:ind w:left="720"/>
+      <w:contextualSpacing/>
+    </w:pPr>
   </w:style>
 </w:styles>
 </file>

</xml_diff>

<commit_message>
Se agregan los dias 14 y 15 de agosto
</commit_message>
<xml_diff>
--- a/BITÁCORA.docx
+++ b/BITÁCORA.docx
@@ -150,23 +150,31 @@
         </w:rPr>
         <w:t>VALENTINA ROJAS</w:t>
       </w:r>
-    </w:p>
-    <w:p>
-      <w:pPr>
-        <w:jc w:val="center"/>
-        <w:rPr>
-          <w:rFonts w:ascii="Arial" w:hAnsi="Arial" w:cs="Arial"/>
-          <w:sz w:val="24"/>
-          <w:szCs w:val="24"/>
-        </w:rPr>
-      </w:pPr>
-      <w:r>
-        <w:rPr>
-          <w:rFonts w:ascii="Arial" w:hAnsi="Arial" w:cs="Arial"/>
-          <w:sz w:val="24"/>
-          <w:szCs w:val="24"/>
-        </w:rPr>
-        <w:t>CEDULA</w:t>
+      <w:r>
+        <w:rPr>
+          <w:rFonts w:ascii="Arial" w:hAnsi="Arial" w:cs="Arial"/>
+          <w:sz w:val="24"/>
+          <w:szCs w:val="24"/>
+        </w:rPr>
+        <w:t xml:space="preserve"> PULGARÍN</w:t>
+      </w:r>
+    </w:p>
+    <w:p>
+      <w:pPr>
+        <w:jc w:val="center"/>
+        <w:rPr>
+          <w:rFonts w:ascii="Arial" w:hAnsi="Arial" w:cs="Arial"/>
+          <w:sz w:val="24"/>
+          <w:szCs w:val="24"/>
+        </w:rPr>
+      </w:pPr>
+      <w:r>
+        <w:rPr>
+          <w:rFonts w:ascii="Arial" w:hAnsi="Arial" w:cs="Arial"/>
+          <w:sz w:val="24"/>
+          <w:szCs w:val="24"/>
+        </w:rPr>
+        <w:t>1088346280</w:t>
       </w:r>
     </w:p>
     <w:p>
@@ -375,10 +383,117 @@
           <w:sz w:val="24"/>
           <w:szCs w:val="24"/>
         </w:rPr>
-        <w:t>Se empieza la investigación con un buen documento o videos para aprender Verilog, ya que al parecer es más simple que VHDL.</w:t>
-      </w:r>
-      <w:bookmarkStart w:id="0" w:name="_GoBack"/>
-      <w:bookmarkEnd w:id="0"/>
+        <w:t xml:space="preserve">Se empieza la investigación con un buen </w:t>
+      </w:r>
+      <w:r>
+        <w:rPr>
+          <w:rFonts w:ascii="Arial" w:hAnsi="Arial" w:cs="Arial"/>
+          <w:sz w:val="24"/>
+          <w:szCs w:val="24"/>
+        </w:rPr>
+        <w:t xml:space="preserve">documento </w:t>
+      </w:r>
+      <w:r>
+        <w:rPr>
+          <w:rFonts w:ascii="Arial" w:hAnsi="Arial" w:cs="Arial"/>
+          <w:sz w:val="24"/>
+          <w:szCs w:val="24"/>
+        </w:rPr>
+        <w:t>para aprender Verilog, ya que al</w:t>
+      </w:r>
+      <w:r>
+        <w:rPr>
+          <w:rFonts w:ascii="Arial" w:hAnsi="Arial" w:cs="Arial"/>
+          <w:sz w:val="24"/>
+          <w:szCs w:val="24"/>
+        </w:rPr>
+        <w:t xml:space="preserve"> parecer es más simple que VHDL.</w:t>
+      </w:r>
+    </w:p>
+    <w:p>
+      <w:pPr>
+        <w:rPr>
+          <w:rFonts w:ascii="Arial" w:hAnsi="Arial" w:cs="Arial"/>
+          <w:sz w:val="24"/>
+          <w:szCs w:val="24"/>
+        </w:rPr>
+      </w:pPr>
+      <w:r>
+        <w:rPr>
+          <w:rFonts w:ascii="Arial" w:hAnsi="Arial" w:cs="Arial"/>
+          <w:sz w:val="24"/>
+          <w:szCs w:val="24"/>
+        </w:rPr>
+        <w:t>Finalmente elegimos la implementación en VHDL.</w:t>
+      </w:r>
+    </w:p>
+    <w:p>
+      <w:pPr>
+        <w:rPr>
+          <w:rFonts w:ascii="Arial" w:hAnsi="Arial" w:cs="Arial"/>
+          <w:sz w:val="24"/>
+          <w:szCs w:val="24"/>
+        </w:rPr>
+      </w:pPr>
+      <w:r>
+        <w:rPr>
+          <w:rFonts w:ascii="Arial" w:hAnsi="Arial" w:cs="Arial"/>
+          <w:sz w:val="24"/>
+          <w:szCs w:val="24"/>
+        </w:rPr>
+        <w:t>Posteriormente empezamos a investigar sobre motores paso a paso y se empezó a implementar el código en VHDL.</w:t>
+      </w:r>
+    </w:p>
+    <w:p>
+      <w:pPr>
+        <w:rPr>
+          <w:rFonts w:ascii="Arial" w:hAnsi="Arial" w:cs="Arial"/>
+          <w:sz w:val="24"/>
+          <w:szCs w:val="24"/>
+        </w:rPr>
+      </w:pPr>
+      <w:r>
+        <w:rPr>
+          <w:rFonts w:ascii="Arial" w:hAnsi="Arial" w:cs="Arial"/>
+          <w:sz w:val="24"/>
+          <w:szCs w:val="24"/>
+        </w:rPr>
+        <w:t>Después de investigar más a fondo sobre los brazos robóticos, encontramos que los servomotores son más adecuados para este tipo de tecnología, ya que presentan mayor torque y precisión.</w:t>
+      </w:r>
+    </w:p>
+    <w:p>
+      <w:pPr>
+        <w:rPr>
+          <w:rFonts w:ascii="Arial" w:hAnsi="Arial" w:cs="Arial"/>
+          <w:sz w:val="24"/>
+          <w:szCs w:val="24"/>
+        </w:rPr>
+      </w:pPr>
+      <w:r>
+        <w:rPr>
+          <w:rFonts w:ascii="Arial" w:hAnsi="Arial" w:cs="Arial"/>
+          <w:sz w:val="24"/>
+          <w:szCs w:val="24"/>
+        </w:rPr>
+        <w:t>El día 14 de Agosto asistimos a una reunión con la monitora Laura, donde nos explicó más a fondo el funcionamiento de los servomotores. También entendimos el código que nos mostró como base para continuarlo y aprendimos a asignar los pines y programar la FPGA para probar el código.</w:t>
+      </w:r>
+    </w:p>
+    <w:p>
+      <w:pPr>
+        <w:rPr>
+          <w:rFonts w:ascii="Arial" w:hAnsi="Arial" w:cs="Arial"/>
+          <w:sz w:val="24"/>
+          <w:szCs w:val="24"/>
+        </w:rPr>
+      </w:pPr>
+      <w:r>
+        <w:rPr>
+          <w:rFonts w:ascii="Arial" w:hAnsi="Arial" w:cs="Arial"/>
+          <w:sz w:val="24"/>
+          <w:szCs w:val="24"/>
+        </w:rPr>
+        <w:t>El día 15 de Agosto nos reunimos para continuar con la implementación del código del servomotor.</w:t>
+      </w:r>
     </w:p>
     <w:p>
       <w:pPr>
@@ -493,10 +608,67 @@
     </w:p>
     <w:p>
       <w:pPr>
-        <w:rPr>
-          <w:rFonts w:ascii="Arial" w:hAnsi="Arial" w:cs="Arial"/>
-          <w:sz w:val="24"/>
-          <w:szCs w:val="24"/>
+        <w:pStyle w:val="Prrafodelista"/>
+        <w:numPr>
+          <w:ilvl w:val="0"/>
+          <w:numId w:val="1"/>
+        </w:numPr>
+        <w:rPr>
+          <w:rFonts w:ascii="Arial" w:hAnsi="Arial" w:cs="Arial"/>
+          <w:sz w:val="24"/>
+          <w:szCs w:val="24"/>
+          <w:lang w:val="en-US"/>
+        </w:rPr>
+      </w:pPr>
+      <w:r>
+        <w:rPr>
+          <w:rFonts w:ascii="Arial" w:hAnsi="Arial" w:cs="Arial"/>
+          <w:sz w:val="24"/>
+          <w:szCs w:val="24"/>
+          <w:lang w:val="en-US"/>
+        </w:rPr>
+        <w:t>Servomotor Control with PWM and VHDL</w:t>
+      </w:r>
+      <w:r>
+        <w:rPr>
+          <w:rFonts w:ascii="Arial" w:hAnsi="Arial" w:cs="Arial"/>
+          <w:sz w:val="24"/>
+          <w:szCs w:val="24"/>
+          <w:lang w:val="en-US"/>
+        </w:rPr>
+        <w:t xml:space="preserve">: </w:t>
+      </w:r>
+      <w:hyperlink r:id="rId9" w:history="1">
+        <w:r>
+          <w:rPr>
+            <w:rStyle w:val="Hipervnculo"/>
+            <w:rFonts w:ascii="Arial" w:hAnsi="Arial" w:cs="Arial"/>
+            <w:sz w:val="24"/>
+            <w:szCs w:val="24"/>
+            <w:lang w:val="en-US"/>
+          </w:rPr>
+          <w:t>https://www.codeproject.com/Articles/513169/Servomotor-Control-with-PWM-and-VHDL</w:t>
+        </w:r>
+      </w:hyperlink>
+      <w:r>
+        <w:rPr>
+          <w:rFonts w:ascii="Arial" w:hAnsi="Arial" w:cs="Arial"/>
+          <w:sz w:val="24"/>
+          <w:szCs w:val="24"/>
+          <w:lang w:val="en-US"/>
+        </w:rPr>
+        <w:t xml:space="preserve"> </w:t>
+      </w:r>
+      <w:bookmarkStart w:id="0" w:name="_GoBack"/>
+      <w:bookmarkEnd w:id="0"/>
+    </w:p>
+    <w:p>
+      <w:pPr>
+        <w:rPr>
+          <w:rFonts w:ascii="Arial" w:hAnsi="Arial" w:cs="Arial"/>
+          <w:sz w:val="24"/>
+          <w:szCs w:val="24"/>
+          <w:lang w:val="en-US"/>
         </w:rPr>
       </w:pPr>
     </w:p>

</xml_diff>

<commit_message>
Se agrega codigo VHDL y pineada
</commit_message>
<xml_diff>
--- a/BITÁCORA.docx
+++ b/BITÁCORA.docx
@@ -407,7 +407,7 @@
           <w:sz w:val="24"/>
           <w:szCs w:val="24"/>
         </w:rPr>
-        <w:t xml:space="preserve"> parecer es más simple que VHDL.</w:t>
+        <w:t xml:space="preserve"> parecer es más simple que VHDL. [1]</w:t>
       </w:r>
     </w:p>
     <w:p>
@@ -441,7 +441,31 @@
           <w:sz w:val="24"/>
           <w:szCs w:val="24"/>
         </w:rPr>
-        <w:t>Posteriormente empezamos a investigar sobre motores paso a paso y se empezó a implementar el código en VHDL.</w:t>
+        <w:t>Posteriormente empezamos a investigar sobre motores paso a paso y se empezó a implementar el código en VHDL</w:t>
+      </w:r>
+      <w:r>
+        <w:rPr>
+          <w:rFonts w:ascii="Arial" w:hAnsi="Arial" w:cs="Arial"/>
+          <w:sz w:val="24"/>
+          <w:szCs w:val="24"/>
+        </w:rPr>
+        <w:t>, no sin descartar algunas implementaciones en Verilog</w:t>
+      </w:r>
+      <w:r>
+        <w:rPr>
+          <w:rFonts w:ascii="Arial" w:hAnsi="Arial" w:cs="Arial"/>
+          <w:sz w:val="24"/>
+          <w:szCs w:val="24"/>
+        </w:rPr>
+        <w:t>.</w:t>
+      </w:r>
+      <w:r>
+        <w:rPr>
+          <w:rFonts w:ascii="Arial" w:hAnsi="Arial" w:cs="Arial"/>
+          <w:sz w:val="24"/>
+          <w:szCs w:val="24"/>
+        </w:rPr>
+        <w:t xml:space="preserve"> [2-6]</w:t>
       </w:r>
     </w:p>
     <w:p>
@@ -460,6 +484,14 @@
         </w:rPr>
         <w:t>Después de investigar más a fondo sobre los brazos robóticos, encontramos que los servomotores son más adecuados para este tipo de tecnología, ya que presentan mayor torque y precisión.</w:t>
       </w:r>
+      <w:r>
+        <w:rPr>
+          <w:rFonts w:ascii="Arial" w:hAnsi="Arial" w:cs="Arial"/>
+          <w:sz w:val="24"/>
+          <w:szCs w:val="24"/>
+        </w:rPr>
+        <w:t xml:space="preserve"> [7]</w:t>
+      </w:r>
     </w:p>
     <w:p>
       <w:pPr>
@@ -477,6 +509,14 @@
         </w:rPr>
         <w:t>El día 14 de Agosto asistimos a una reunión con la monitora Laura, donde nos explicó más a fondo el funcionamiento de los servomotores. También entendimos el código que nos mostró como base para continuarlo y aprendimos a asignar los pines y programar la FPGA para probar el código.</w:t>
       </w:r>
+      <w:r>
+        <w:rPr>
+          <w:rFonts w:ascii="Arial" w:hAnsi="Arial" w:cs="Arial"/>
+          <w:sz w:val="24"/>
+          <w:szCs w:val="24"/>
+        </w:rPr>
+        <w:t xml:space="preserve"> Las dificultades que se nos presentaron fueron: A la hora de pinear, saber el código de cada pin; y como controlar de forma más precisa el ancho de pulso.</w:t>
+      </w:r>
     </w:p>
     <w:p>
       <w:pPr>
@@ -494,6 +534,51 @@
         </w:rPr>
         <w:t>El día 15 de Agosto nos reunimos para continuar con la implementación del código del servomotor.</w:t>
       </w:r>
+    </w:p>
+    <w:p>
+      <w:pPr>
+        <w:rPr>
+          <w:rFonts w:ascii="Arial" w:hAnsi="Arial" w:cs="Arial"/>
+          <w:sz w:val="24"/>
+          <w:szCs w:val="24"/>
+        </w:rPr>
+      </w:pPr>
+      <w:r>
+        <w:rPr>
+          <w:rFonts w:ascii="Arial" w:hAnsi="Arial" w:cs="Arial"/>
+          <w:sz w:val="24"/>
+          <w:szCs w:val="24"/>
+        </w:rPr>
+        <w:t>Encontramos el manual de la tarjeta Basys 2, con toda la información necesaria para pinear.</w:t>
+      </w:r>
+      <w:r>
+        <w:rPr>
+          <w:rFonts w:ascii="Arial" w:hAnsi="Arial" w:cs="Arial"/>
+          <w:sz w:val="24"/>
+          <w:szCs w:val="24"/>
+        </w:rPr>
+        <w:t xml:space="preserve"> [9]</w:t>
+      </w:r>
+    </w:p>
+    <w:p>
+      <w:pPr>
+        <w:rPr>
+          <w:rFonts w:ascii="Arial" w:hAnsi="Arial" w:cs="Arial"/>
+          <w:sz w:val="24"/>
+          <w:szCs w:val="24"/>
+        </w:rPr>
+      </w:pPr>
+      <w:bookmarkStart w:id="0" w:name="_GoBack"/>
+      <w:bookmarkEnd w:id="0"/>
+    </w:p>
+    <w:p>
+      <w:pPr>
+        <w:rPr>
+          <w:rFonts w:ascii="Arial" w:hAnsi="Arial" w:cs="Arial"/>
+          <w:sz w:val="24"/>
+          <w:szCs w:val="24"/>
+        </w:rPr>
+      </w:pPr>
     </w:p>
     <w:p>
       <w:pPr>
@@ -537,6 +622,14 @@
           <w:szCs w:val="24"/>
         </w:rPr>
       </w:pPr>
+      <w:r>
+        <w:rPr>
+          <w:rFonts w:ascii="Arial" w:hAnsi="Arial" w:cs="Arial"/>
+          <w:sz w:val="24"/>
+          <w:szCs w:val="24"/>
+        </w:rPr>
+        <w:t xml:space="preserve">1. </w:t>
+      </w:r>
       <w:r>
         <w:rPr>
           <w:rFonts w:ascii="Arial" w:hAnsi="Arial" w:cs="Arial"/>
@@ -584,6 +677,14 @@
           <w:sz w:val="24"/>
           <w:szCs w:val="24"/>
         </w:rPr>
+        <w:t xml:space="preserve">2. </w:t>
+      </w:r>
+      <w:r>
+        <w:rPr>
+          <w:rFonts w:ascii="Arial" w:hAnsi="Arial" w:cs="Arial"/>
+          <w:sz w:val="24"/>
+          <w:szCs w:val="24"/>
+        </w:rPr>
         <w:t xml:space="preserve">Contador de un segundo: </w:t>
       </w:r>
       <w:hyperlink r:id="rId8" w:history="1">
@@ -627,7 +728,169 @@
           <w:szCs w:val="24"/>
           <w:lang w:val="en-US"/>
         </w:rPr>
-        <w:t>Servomotor Control with PWM and VHDL</w:t>
+        <w:t xml:space="preserve">3. </w:t>
+      </w:r>
+      <w:r>
+        <w:rPr>
+          <w:rFonts w:ascii="Arial" w:hAnsi="Arial" w:cs="Arial"/>
+          <w:sz w:val="24"/>
+          <w:szCs w:val="24"/>
+          <w:lang w:val="en-US"/>
+        </w:rPr>
+        <w:t xml:space="preserve">HOW TO CREATE A TIMER IN VHDL: </w:t>
+      </w:r>
+      <w:hyperlink r:id="rId9" w:history="1">
+        <w:r>
+          <w:rPr>
+            <w:rStyle w:val="Hipervnculo"/>
+            <w:rFonts w:ascii="Arial" w:hAnsi="Arial" w:cs="Arial"/>
+            <w:sz w:val="24"/>
+            <w:szCs w:val="24"/>
+            <w:lang w:val="en-US"/>
+          </w:rPr>
+          <w:t>https://vhdlwhiz.com/create-timer/</w:t>
+        </w:r>
+      </w:hyperlink>
+      <w:r>
+        <w:rPr>
+          <w:rFonts w:ascii="Arial" w:hAnsi="Arial" w:cs="Arial"/>
+          <w:sz w:val="24"/>
+          <w:szCs w:val="24"/>
+          <w:lang w:val="en-US"/>
+        </w:rPr>
+        <w:t xml:space="preserve"> </w:t>
+      </w:r>
+    </w:p>
+    <w:p>
+      <w:pPr>
+        <w:pStyle w:val="Prrafodelista"/>
+        <w:numPr>
+          <w:ilvl w:val="0"/>
+          <w:numId w:val="1"/>
+        </w:numPr>
+        <w:rPr>
+          <w:rFonts w:ascii="Arial" w:hAnsi="Arial" w:cs="Arial"/>
+          <w:sz w:val="24"/>
+          <w:szCs w:val="24"/>
+          <w:lang w:val="en-US"/>
+        </w:rPr>
+      </w:pPr>
+      <w:r>
+        <w:rPr>
+          <w:rFonts w:ascii="Arial" w:hAnsi="Arial" w:cs="Arial"/>
+          <w:sz w:val="24"/>
+          <w:szCs w:val="24"/>
+          <w:lang w:val="en-US"/>
+        </w:rPr>
+        <w:t xml:space="preserve">WORKING WITH STEPPER MOTORS: </w:t>
+      </w:r>
+      <w:hyperlink r:id="rId10" w:history="1">
+        <w:r>
+          <w:rPr>
+            <w:rStyle w:val="Hipervnculo"/>
+            <w:rFonts w:ascii="Arial" w:hAnsi="Arial" w:cs="Arial"/>
+            <w:sz w:val="24"/>
+            <w:szCs w:val="24"/>
+            <w:lang w:val="en-US"/>
+          </w:rPr>
+          <w:t>http://www.robotoid.com/bonus-chapters/rbb2-ch19-Working_with_Stepper_Motors.pdf</w:t>
+        </w:r>
+      </w:hyperlink>
+      <w:r>
+        <w:rPr>
+          <w:rFonts w:ascii="Arial" w:hAnsi="Arial" w:cs="Arial"/>
+          <w:sz w:val="24"/>
+          <w:szCs w:val="24"/>
+          <w:lang w:val="en-US"/>
+        </w:rPr>
+        <w:t xml:space="preserve"> </w:t>
+      </w:r>
+    </w:p>
+    <w:p>
+      <w:pPr>
+        <w:pStyle w:val="Prrafodelista"/>
+        <w:numPr>
+          <w:ilvl w:val="0"/>
+          <w:numId w:val="1"/>
+        </w:numPr>
+        <w:rPr>
+          <w:rFonts w:ascii="Arial" w:hAnsi="Arial" w:cs="Arial"/>
+          <w:sz w:val="24"/>
+          <w:szCs w:val="24"/>
+          <w:lang w:val="en-US"/>
+        </w:rPr>
+      </w:pPr>
+      <w:r>
+        <w:rPr>
+          <w:rFonts w:ascii="Arial" w:hAnsi="Arial" w:cs="Arial"/>
+          <w:sz w:val="24"/>
+          <w:szCs w:val="24"/>
+          <w:lang w:val="en-US"/>
+        </w:rPr>
+        <w:t xml:space="preserve">4. </w:t>
+      </w:r>
+      <w:r>
+        <w:rPr>
+          <w:rFonts w:ascii="Arial" w:hAnsi="Arial" w:cs="Arial"/>
+          <w:sz w:val="24"/>
+          <w:szCs w:val="24"/>
+          <w:lang w:val="en-US"/>
+        </w:rPr>
+        <w:t xml:space="preserve">Interfacing stepper motor with Spartan3 FPGA Development Kit: </w:t>
+      </w:r>
+      <w:hyperlink r:id="rId11" w:history="1">
+        <w:r>
+          <w:rPr>
+            <w:rStyle w:val="Hipervnculo"/>
+            <w:rFonts w:ascii="Arial" w:hAnsi="Arial" w:cs="Arial"/>
+            <w:sz w:val="24"/>
+            <w:szCs w:val="24"/>
+            <w:lang w:val="en-US"/>
+          </w:rPr>
+          <w:t>https://www.pantechsolutions.net/fpga-tutorials/interfacing-stepper-motor-with-spartan3-fpga-development-kit</w:t>
+        </w:r>
+      </w:hyperlink>
+      <w:r>
+        <w:rPr>
+          <w:rFonts w:ascii="Arial" w:hAnsi="Arial" w:cs="Arial"/>
+          <w:sz w:val="24"/>
+          <w:szCs w:val="24"/>
+          <w:lang w:val="en-US"/>
+        </w:rPr>
+        <w:t xml:space="preserve"> </w:t>
+      </w:r>
+    </w:p>
+    <w:p>
+      <w:pPr>
+        <w:pStyle w:val="Prrafodelista"/>
+        <w:numPr>
+          <w:ilvl w:val="0"/>
+          <w:numId w:val="1"/>
+        </w:numPr>
+        <w:rPr>
+          <w:rFonts w:ascii="Arial" w:hAnsi="Arial" w:cs="Arial"/>
+          <w:sz w:val="24"/>
+          <w:szCs w:val="24"/>
+          <w:lang w:val="en-US"/>
+        </w:rPr>
+      </w:pPr>
+      <w:r>
+        <w:rPr>
+          <w:rFonts w:ascii="Arial" w:hAnsi="Arial" w:cs="Arial"/>
+          <w:sz w:val="24"/>
+          <w:szCs w:val="24"/>
+          <w:lang w:val="en-US"/>
+        </w:rPr>
+        <w:t xml:space="preserve">5. </w:t>
+      </w:r>
+      <w:r>
+        <w:rPr>
+          <w:rFonts w:ascii="Arial" w:hAnsi="Arial" w:cs="Arial"/>
+          <w:sz w:val="24"/>
+          <w:szCs w:val="24"/>
+          <w:lang w:val="en-US"/>
+        </w:rPr>
+        <w:t>Stepping Motor Control (with VHDL)</w:t>
       </w:r>
       <w:r>
         <w:rPr>
@@ -638,7 +901,206 @@
         </w:rPr>
         <w:t xml:space="preserve">: </w:t>
       </w:r>
-      <w:hyperlink r:id="rId9" w:history="1">
+      <w:hyperlink r:id="rId12" w:history="1">
+        <w:r>
+          <w:rPr>
+            <w:rStyle w:val="Hipervnculo"/>
+            <w:rFonts w:ascii="Arial" w:hAnsi="Arial" w:cs="Arial"/>
+            <w:sz w:val="24"/>
+            <w:szCs w:val="24"/>
+            <w:lang w:val="en-US"/>
+          </w:rPr>
+          <w:t>https://www.digikey.com/eewiki/pages/viewpage.action?pageId=4096117</w:t>
+        </w:r>
+      </w:hyperlink>
+      <w:r>
+        <w:rPr>
+          <w:rFonts w:ascii="Arial" w:hAnsi="Arial" w:cs="Arial"/>
+          <w:sz w:val="24"/>
+          <w:szCs w:val="24"/>
+          <w:lang w:val="en-US"/>
+        </w:rPr>
+        <w:t xml:space="preserve"> </w:t>
+      </w:r>
+    </w:p>
+    <w:p>
+      <w:pPr>
+        <w:pStyle w:val="Prrafodelista"/>
+        <w:numPr>
+          <w:ilvl w:val="0"/>
+          <w:numId w:val="1"/>
+        </w:numPr>
+        <w:rPr>
+          <w:rFonts w:ascii="Arial" w:hAnsi="Arial" w:cs="Arial"/>
+          <w:sz w:val="24"/>
+          <w:szCs w:val="24"/>
+          <w:lang w:val="en-US"/>
+        </w:rPr>
+      </w:pPr>
+      <w:r>
+        <w:rPr>
+          <w:rFonts w:ascii="Arial" w:hAnsi="Arial" w:cs="Arial"/>
+          <w:sz w:val="24"/>
+          <w:szCs w:val="24"/>
+          <w:lang w:val="en-US"/>
+        </w:rPr>
+        <w:lastRenderedPageBreak/>
+        <w:t xml:space="preserve">6. </w:t>
+      </w:r>
+      <w:r>
+        <w:rPr>
+          <w:rFonts w:ascii="Arial" w:hAnsi="Arial" w:cs="Arial"/>
+          <w:sz w:val="24"/>
+          <w:szCs w:val="24"/>
+          <w:lang w:val="en-US"/>
+        </w:rPr>
+        <w:t xml:space="preserve">Verilog code for stepper motor: </w:t>
+      </w:r>
+      <w:hyperlink r:id="rId13" w:history="1">
+        <w:r>
+          <w:rPr>
+            <w:rStyle w:val="Hipervnculo"/>
+            <w:rFonts w:ascii="Arial" w:hAnsi="Arial" w:cs="Arial"/>
+            <w:sz w:val="24"/>
+            <w:szCs w:val="24"/>
+            <w:lang w:val="en-US"/>
+          </w:rPr>
+          <w:t>https://www.edaboard.com/showthread.php?215401-Verilog-code-for-stepper-motor</w:t>
+        </w:r>
+      </w:hyperlink>
+      <w:r>
+        <w:rPr>
+          <w:rFonts w:ascii="Arial" w:hAnsi="Arial" w:cs="Arial"/>
+          <w:sz w:val="24"/>
+          <w:szCs w:val="24"/>
+          <w:lang w:val="en-US"/>
+        </w:rPr>
+        <w:t xml:space="preserve"> </w:t>
+      </w:r>
+    </w:p>
+    <w:p>
+      <w:pPr>
+        <w:pStyle w:val="Prrafodelista"/>
+        <w:numPr>
+          <w:ilvl w:val="0"/>
+          <w:numId w:val="1"/>
+        </w:numPr>
+        <w:rPr>
+          <w:rFonts w:ascii="Arial" w:hAnsi="Arial" w:cs="Arial"/>
+          <w:sz w:val="24"/>
+          <w:szCs w:val="24"/>
+          <w:lang w:val="es-ES"/>
+        </w:rPr>
+      </w:pPr>
+      <w:r>
+        <w:rPr>
+          <w:rFonts w:ascii="Arial" w:hAnsi="Arial" w:cs="Arial"/>
+          <w:sz w:val="24"/>
+          <w:szCs w:val="24"/>
+          <w:lang w:val="es-ES"/>
+        </w:rPr>
+        <w:t>7</w:t>
+      </w:r>
+      <w:r>
+        <w:rPr>
+          <w:rFonts w:ascii="Arial" w:hAnsi="Arial" w:cs="Arial"/>
+          <w:sz w:val="24"/>
+          <w:szCs w:val="24"/>
+          <w:lang w:val="es-ES"/>
+        </w:rPr>
+        <w:t>. Servomotores: El primer paso hacia tu Robot</w:t>
+      </w:r>
+      <w:r>
+        <w:rPr>
+          <w:rFonts w:ascii="Arial" w:hAnsi="Arial" w:cs="Arial"/>
+          <w:sz w:val="24"/>
+          <w:szCs w:val="24"/>
+          <w:lang w:val="es-ES"/>
+        </w:rPr>
+        <w:t xml:space="preserve">: </w:t>
+      </w:r>
+      <w:hyperlink r:id="rId14" w:history="1">
+        <w:r>
+          <w:rPr>
+            <w:rStyle w:val="Hipervnculo"/>
+            <w:rFonts w:ascii="Arial" w:hAnsi="Arial" w:cs="Arial"/>
+            <w:sz w:val="24"/>
+            <w:szCs w:val="24"/>
+            <w:lang w:val="es-ES"/>
+          </w:rPr>
+          <w:t>https://www.neoteo.com/servomotores-el-primer-paso-hacia-tu-robot/</w:t>
+        </w:r>
+      </w:hyperlink>
+      <w:r>
+        <w:rPr>
+          <w:rFonts w:ascii="Arial" w:hAnsi="Arial" w:cs="Arial"/>
+          <w:sz w:val="24"/>
+          <w:szCs w:val="24"/>
+          <w:lang w:val="es-ES"/>
+        </w:rPr>
+        <w:t xml:space="preserve"> </w:t>
+      </w:r>
+    </w:p>
+    <w:p>
+      <w:pPr>
+        <w:pStyle w:val="Prrafodelista"/>
+        <w:numPr>
+          <w:ilvl w:val="0"/>
+          <w:numId w:val="1"/>
+        </w:numPr>
+        <w:rPr>
+          <w:rFonts w:ascii="Arial" w:hAnsi="Arial" w:cs="Arial"/>
+          <w:sz w:val="24"/>
+          <w:szCs w:val="24"/>
+          <w:lang w:val="en-US"/>
+        </w:rPr>
+      </w:pPr>
+      <w:r>
+        <w:rPr>
+          <w:rFonts w:ascii="Arial" w:hAnsi="Arial" w:cs="Arial"/>
+          <w:sz w:val="24"/>
+          <w:szCs w:val="24"/>
+          <w:lang w:val="en-US"/>
+        </w:rPr>
+        <w:t>8</w:t>
+      </w:r>
+      <w:r>
+        <w:rPr>
+          <w:rFonts w:ascii="Arial" w:hAnsi="Arial" w:cs="Arial"/>
+          <w:sz w:val="24"/>
+          <w:szCs w:val="24"/>
+          <w:lang w:val="en-US"/>
+        </w:rPr>
+        <w:t xml:space="preserve">. </w:t>
+      </w:r>
+      <w:r>
+        <w:rPr>
+          <w:rFonts w:ascii="Arial" w:hAnsi="Arial" w:cs="Arial"/>
+          <w:sz w:val="24"/>
+          <w:szCs w:val="24"/>
+          <w:lang w:val="en-US"/>
+        </w:rPr>
+        <w:t xml:space="preserve">Servomotor </w:t>
+      </w:r>
+      <w:r>
+        <w:rPr>
+          <w:rFonts w:ascii="Arial" w:hAnsi="Arial" w:cs="Arial"/>
+          <w:sz w:val="24"/>
+          <w:szCs w:val="24"/>
+          <w:lang w:val="en-US"/>
+        </w:rPr>
+        <w:t>Control with PWM and VHDL</w:t>
+      </w:r>
+      <w:r>
+        <w:rPr>
+          <w:rFonts w:ascii="Arial" w:hAnsi="Arial" w:cs="Arial"/>
+          <w:sz w:val="24"/>
+          <w:szCs w:val="24"/>
+          <w:lang w:val="en-US"/>
+        </w:rPr>
+        <w:t xml:space="preserve">: </w:t>
+      </w:r>
+      <w:hyperlink r:id="rId15" w:history="1">
         <w:r>
           <w:rPr>
             <w:rStyle w:val="Hipervnculo"/>
@@ -659,8 +1121,69 @@
         </w:rPr>
         <w:t xml:space="preserve"> </w:t>
       </w:r>
-      <w:bookmarkStart w:id="0" w:name="_GoBack"/>
-      <w:bookmarkEnd w:id="0"/>
+    </w:p>
+    <w:p>
+      <w:pPr>
+        <w:pStyle w:val="Prrafodelista"/>
+        <w:numPr>
+          <w:ilvl w:val="0"/>
+          <w:numId w:val="1"/>
+        </w:numPr>
+        <w:rPr>
+          <w:rFonts w:ascii="Arial" w:hAnsi="Arial" w:cs="Arial"/>
+          <w:sz w:val="24"/>
+          <w:szCs w:val="24"/>
+          <w:lang w:val="en-US"/>
+        </w:rPr>
+      </w:pPr>
+      <w:r>
+        <w:rPr>
+          <w:rFonts w:ascii="Arial" w:hAnsi="Arial" w:cs="Arial"/>
+          <w:sz w:val="24"/>
+          <w:szCs w:val="24"/>
+          <w:lang w:val="en-US"/>
+        </w:rPr>
+        <w:t xml:space="preserve">9. </w:t>
+      </w:r>
+      <w:r>
+        <w:rPr>
+          <w:rFonts w:ascii="Arial" w:hAnsi="Arial" w:cs="Arial"/>
+          <w:sz w:val="24"/>
+          <w:szCs w:val="24"/>
+          <w:lang w:val="en-US"/>
+        </w:rPr>
+        <w:t>Basys 2 Reference Manual</w:t>
+      </w:r>
+      <w:r>
+        <w:rPr>
+          <w:rFonts w:ascii="Arial" w:hAnsi="Arial" w:cs="Arial"/>
+          <w:sz w:val="24"/>
+          <w:szCs w:val="24"/>
+          <w:lang w:val="en-US"/>
+        </w:rPr>
+        <w:t xml:space="preserve">: </w:t>
+      </w:r>
+      <w:hyperlink r:id="rId16" w:history="1">
+        <w:r>
+          <w:rPr>
+            <w:rStyle w:val="Hipervnculo"/>
+            <w:rFonts w:ascii="Arial" w:hAnsi="Arial" w:cs="Arial"/>
+            <w:sz w:val="24"/>
+            <w:szCs w:val="24"/>
+            <w:lang w:val="en-US"/>
+          </w:rPr>
+          <w:t>https://reference.digilentinc.com/reference/programmable-logic/basys-2/reference-manual</w:t>
+        </w:r>
+      </w:hyperlink>
+      <w:r>
+        <w:rPr>
+          <w:rFonts w:ascii="Arial" w:hAnsi="Arial" w:cs="Arial"/>
+          <w:sz w:val="24"/>
+          <w:szCs w:val="24"/>
+          <w:lang w:val="en-US"/>
+        </w:rPr>
+        <w:t xml:space="preserve"> </w:t>
+      </w:r>
     </w:p>
     <w:p>
       <w:pPr>

</xml_diff>